<commit_message>
Finished Position Paper 2
</commit_message>
<xml_diff>
--- a/Position Paper 2 Outline.docx
+++ b/Position Paper 2 Outline.docx
@@ -133,8 +133,24 @@
     </w:p>
     <w:p>
       <w:r>
+        <w:t xml:space="preserve">Robust data security measures protect individual privacy by ensuring that personal information remains confidential and is not misused or exposed without consent. </w:t>
+      </w:r>
+    </w:p>
+    <w:p>
+      <w:r>
         <w:t>Data breaches and their consequences</w:t>
       </w:r>
+      <w:r>
+        <w:t xml:space="preserve"> – include </w:t>
+      </w:r>
+      <w:proofErr w:type="gramStart"/>
+      <w:r>
+        <w:t>ethics</w:t>
+      </w:r>
+      <w:proofErr w:type="gramEnd"/>
+      <w:r>
+        <w:t xml:space="preserve"> </w:t>
+      </w:r>
     </w:p>
     <w:p>
       <w:r>
@@ -151,6 +167,11 @@
     </w:p>
     <w:p>
       <w:r>
+        <w:t xml:space="preserve">Trust, reputation, and consumer confidence – individuals are more likely to engage with organizations and share data when they trust that their information will be secure (Morey et al., 2015). </w:t>
+      </w:r>
+    </w:p>
+    <w:p>
+      <w:r>
         <w:t xml:space="preserve">Strategies for enhancing data security – restricted access controls (RBAC), encryption, data masking, regular security </w:t>
       </w:r>
       <w:proofErr w:type="gramStart"/>
@@ -159,6 +180,67 @@
       </w:r>
       <w:proofErr w:type="gramEnd"/>
     </w:p>
+    <w:p>
+      <w:r>
+        <w:t>As information is removed from datasets to protect privacy, the utility of the data is reduced</w:t>
+      </w:r>
+      <w:r>
+        <w:t xml:space="preserve"> (</w:t>
+      </w:r>
+      <w:proofErr w:type="spellStart"/>
+      <w:r>
+        <w:t>Mivule</w:t>
+      </w:r>
+      <w:proofErr w:type="spellEnd"/>
+      <w:r>
+        <w:t xml:space="preserve"> and Turner, 2013)</w:t>
+      </w:r>
+    </w:p>
+    <w:p>
+      <w:r>
+        <w:t xml:space="preserve">Example: Implantable medical devices equipped with wireless interfaces for easy access for timely medical interventions. However, can’t use </w:t>
+      </w:r>
+      <w:r>
+        <w:t xml:space="preserve">typical security measures such as passwords and certificates due to frequent emergencies in medical </w:t>
+      </w:r>
+      <w:proofErr w:type="gramStart"/>
+      <w:r>
+        <w:t>settings</w:t>
+      </w:r>
+      <w:proofErr w:type="gramEnd"/>
+    </w:p>
+    <w:p>
+      <w:r>
+        <w:t xml:space="preserve">Makes IMDs susceptible to eavesdropping and unauthorized access and </w:t>
+      </w:r>
+      <w:proofErr w:type="gramStart"/>
+      <w:r>
+        <w:t>control</w:t>
+      </w:r>
+      <w:proofErr w:type="gramEnd"/>
+    </w:p>
+    <w:p>
+      <w:r>
+        <w:lastRenderedPageBreak/>
+        <w:t>Researchers have demonstrated that it is possible to attack remotely - using cardiac defibrillators and insulin pumps (3,4)</w:t>
+      </w:r>
+    </w:p>
+    <w:p>
+      <w:r>
+        <w:t xml:space="preserve">Allowed them to modify the therapies being provided by the medical devices - shows capability to </w:t>
+      </w:r>
+      <w:proofErr w:type="spellStart"/>
+      <w:r>
+        <w:t>severly</w:t>
+      </w:r>
+      <w:proofErr w:type="spellEnd"/>
+      <w:r>
+        <w:t xml:space="preserve"> harm patients privacy and health.</w:t>
+      </w:r>
+      <w:r>
+        <w:t xml:space="preserve"> (Masoud et al., 2013). </w:t>
+      </w:r>
+    </w:p>
     <w:p/>
     <w:p>
       <w:r>
@@ -188,6 +270,55 @@
         <w:t>Maybe add in some stats on how data driven decision making benefits businesses??</w:t>
       </w:r>
     </w:p>
+    <w:p>
+      <w:r>
+        <w:t xml:space="preserve">Data driven industries contribute significantly to economic growth – </w:t>
+      </w:r>
+      <w:r>
+        <w:t xml:space="preserve">One study found that companies that use data-driven decision making have 5-6% higher productivity and output growth than other companies that don’t value a data-driven approach (Brynjolfsson, et al., 2011). </w:t>
+      </w:r>
+    </w:p>
+    <w:p>
+      <w:r>
+        <w:t xml:space="preserve">Fosters innovation and </w:t>
+      </w:r>
+      <w:proofErr w:type="gramStart"/>
+      <w:r>
+        <w:t>research</w:t>
+      </w:r>
+      <w:proofErr w:type="gramEnd"/>
+    </w:p>
+    <w:p>
+      <w:r>
+        <w:t xml:space="preserve">Examples: public health and safety – </w:t>
+      </w:r>
+      <w:proofErr w:type="spellStart"/>
+      <w:proofErr w:type="gramStart"/>
+      <w:r>
+        <w:t>ie</w:t>
+      </w:r>
+      <w:proofErr w:type="spellEnd"/>
+      <w:proofErr w:type="gramEnd"/>
+      <w:r>
+        <w:t xml:space="preserve"> covid, tracking disease outbreaks for an efficient response</w:t>
+      </w:r>
+    </w:p>
+    <w:p>
+      <w:r>
+        <w:t xml:space="preserve">Paper to reference – </w:t>
+      </w:r>
+      <w:proofErr w:type="spellStart"/>
+      <w:r>
+        <w:t>Wacksman</w:t>
+      </w:r>
+      <w:proofErr w:type="spellEnd"/>
+      <w:r>
+        <w:t xml:space="preserve">, 2021. </w:t>
+      </w:r>
+      <w:r>
+        <w:t>Example of balancing access and privacy - contact tracing in the era of COVID-19.</w:t>
+      </w:r>
+    </w:p>
     <w:p/>
     <w:p>
       <w:r>
@@ -220,28 +351,105 @@
     </w:p>
     <w:p>
       <w:r>
+        <w:t>Finding middle ground – establishing clear data usage policies</w:t>
+      </w:r>
+      <w:r>
+        <w:t xml:space="preserve"> (case for data governance frameworks!!)</w:t>
+      </w:r>
+      <w:r>
+        <w:t>, determining company values, collaborative decision making</w:t>
+      </w:r>
+      <w:r>
+        <w:t xml:space="preserve"> (organizational infrastructure managers and functional managers to devise strategies that optimize both security and usage)</w:t>
+      </w:r>
+      <w:r>
+        <w:t>, continuous monitoring and adjustment</w:t>
+      </w:r>
+      <w:r>
+        <w:t xml:space="preserve"> – striking a balance!!</w:t>
+      </w:r>
+    </w:p>
+    <w:p>
+      <w:r>
+        <w:t>Different industries may have unique data security and usage requirements (</w:t>
+      </w:r>
+      <w:proofErr w:type="spellStart"/>
+      <w:proofErr w:type="gramStart"/>
+      <w:r>
+        <w:t>ie</w:t>
+      </w:r>
+      <w:proofErr w:type="spellEnd"/>
+      <w:proofErr w:type="gramEnd"/>
+      <w:r>
+        <w:t xml:space="preserve"> healthcare vs marketing - example)</w:t>
+      </w:r>
+    </w:p>
+    <w:p>
+      <w:r>
+        <w:t xml:space="preserve">Risk tolerance – organizations with high risk tolerance may lean towards maximizing data usage, while risk-averse organizations prioritize </w:t>
+      </w:r>
+      <w:proofErr w:type="gramStart"/>
+      <w:r>
+        <w:t>security</w:t>
+      </w:r>
+      <w:proofErr w:type="gramEnd"/>
+    </w:p>
+    <w:p>
+      <w:r>
+        <w:t>Approaches such as differential privacy can be used as a tool for organizations to balance data privacy and utility, particularly in situations where they need to share aggregate or statistical information while preserving the privacy of individual data contributors (cite DP paper!!)</w:t>
+      </w:r>
+    </w:p>
+    <w:p>
+      <w:r>
+        <w:t xml:space="preserve">Differential privacy provides a mathematical framework and techniques to add noise or perturbation to data in a controlled manner, making it difficult to reverse-engineer the individual data points while still allowing for meaningful analysis = privacy preserving analytics. </w:t>
+      </w:r>
+    </w:p>
+    <w:p>
+      <w:r>
+        <w:t>Even with the latest data privacy algorithms such as differential privacy, there is a major loss of data utility that comes with the increase in confidentiality</w:t>
+      </w:r>
+      <w:r>
+        <w:t xml:space="preserve"> (</w:t>
+      </w:r>
+      <w:proofErr w:type="spellStart"/>
+      <w:r>
+        <w:t>Mivule</w:t>
+      </w:r>
+      <w:proofErr w:type="spellEnd"/>
+      <w:r>
+        <w:t xml:space="preserve"> and Turner, 2013)</w:t>
+      </w:r>
+      <w:r>
+        <w:t>.</w:t>
+      </w:r>
+    </w:p>
+    <w:p/>
+    <w:p/>
+    <w:p>
+      <w:r>
+        <w:t xml:space="preserve">Conclusion: </w:t>
+      </w:r>
+    </w:p>
+    <w:p>
+      <w:r>
+        <w:t xml:space="preserve">Summarize main arguments, emphasize that achieving both objectives is </w:t>
+      </w:r>
+      <w:proofErr w:type="gramStart"/>
+      <w:r>
+        <w:t>possible</w:t>
+      </w:r>
+      <w:proofErr w:type="gramEnd"/>
+    </w:p>
+    <w:p>
+      <w:r>
         <w:lastRenderedPageBreak/>
-        <w:t>Finding middle ground – establishing clear data usage policies</w:t>
-      </w:r>
-      <w:r>
-        <w:t xml:space="preserve"> (case for data governance frameworks!!)</w:t>
-      </w:r>
-      <w:r>
-        <w:t>, determining company values, collaborative decision making</w:t>
-      </w:r>
-      <w:r>
-        <w:t xml:space="preserve"> (organizational infrastructure managers and functional managers to devise strategies that optimize both security and usage)</w:t>
-      </w:r>
-      <w:r>
-        <w:t>, continuous monitoring and adjustment</w:t>
-      </w:r>
-      <w:r>
-        <w:t xml:space="preserve"> – striking a balance!!</w:t>
-      </w:r>
-    </w:p>
-    <w:p>
-      <w:r>
-        <w:t>Different industries may have unique data security and usage requirements (</w:t>
+        <w:t>Recommendations – building a culture of data responsibility</w:t>
+      </w:r>
+      <w:r>
+        <w:t xml:space="preserve"> (and values data as a strategic asset)</w:t>
+      </w:r>
+      <w:r>
+        <w:t>, leveraging technology for security and usage (</w:t>
       </w:r>
       <w:proofErr w:type="spellStart"/>
       <w:proofErr w:type="gramStart"/>
@@ -251,62 +459,33 @@
       <w:proofErr w:type="spellEnd"/>
       <w:proofErr w:type="gramEnd"/>
       <w:r>
-        <w:t xml:space="preserve"> healthcare vs marketing - example)</w:t>
-      </w:r>
-    </w:p>
-    <w:p>
-      <w:r>
-        <w:t xml:space="preserve">Risk tolerance – organizations with high risk tolerance may </w:t>
+        <w:t xml:space="preserve"> AI and ML, advanced security solutions), need for continuous adaptation and improvement</w:t>
+      </w:r>
+    </w:p>
+    <w:p>
+      <w:r>
+        <w:t xml:space="preserve">ML example: </w:t>
+      </w:r>
+    </w:p>
+    <w:p>
+      <w:r>
+        <w:t>Uses ML algorithms to check the balance between data anonymity and data utility to optimize the balance</w:t>
+      </w:r>
+      <w:r>
+        <w:t xml:space="preserve"> using the k-anonymity method (</w:t>
       </w:r>
       <w:proofErr w:type="spellStart"/>
       <w:r>
-        <w:t>lean</w:t>
+        <w:t>Esmeel</w:t>
       </w:r>
       <w:proofErr w:type="spellEnd"/>
       <w:r>
-        <w:t xml:space="preserve"> towards maximizing data usage, while risk-averse organizations prioritize </w:t>
-      </w:r>
-      <w:proofErr w:type="gramStart"/>
-      <w:r>
-        <w:t>security</w:t>
-      </w:r>
-      <w:proofErr w:type="gramEnd"/>
-    </w:p>
-    <w:p/>
-    <w:p>
-      <w:r>
-        <w:t xml:space="preserve">Conclusion: </w:t>
-      </w:r>
-    </w:p>
-    <w:p>
-      <w:r>
-        <w:t xml:space="preserve">Summarize main arguments, emphasize that achieving both objectives is </w:t>
-      </w:r>
-      <w:proofErr w:type="gramStart"/>
-      <w:r>
-        <w:t>possible</w:t>
-      </w:r>
-      <w:proofErr w:type="gramEnd"/>
-    </w:p>
-    <w:p>
-      <w:r>
-        <w:t>Recommendations – building a culture of data responsibility</w:t>
-      </w:r>
-      <w:r>
-        <w:t xml:space="preserve"> (and values data as a strategic asset)</w:t>
-      </w:r>
-      <w:r>
-        <w:t>, leveraging technology for security and usage (</w:t>
-      </w:r>
-      <w:proofErr w:type="spellStart"/>
-      <w:proofErr w:type="gramStart"/>
-      <w:r>
-        <w:t>ie</w:t>
-      </w:r>
-      <w:proofErr w:type="spellEnd"/>
-      <w:proofErr w:type="gramEnd"/>
-      <w:r>
-        <w:t xml:space="preserve"> AI and ML, advanced security solutions), need for continuous adaptation and improvement</w:t>
+        <w:t xml:space="preserve"> et al., 2020). </w:t>
+      </w:r>
+    </w:p>
+    <w:p>
+      <w:r>
+        <w:t xml:space="preserve">AI evidence: Organizations that utilize security AI and automation in security measures save an average of $1.76 million compared to companies who don’t (IBM, 2023). </w:t>
       </w:r>
     </w:p>
     <w:p>

</xml_diff>